<commit_message>
Update Notebook Entry Format.docx
</commit_message>
<xml_diff>
--- a/Notebook Entry Format.docx
+++ b/Notebook Entry Format.docx
@@ -25,7 +25,7 @@
         <w:rPr>
           <w:rtl w:val="0"/>
         </w:rPr>
-        <w:t xml:space="preserve">To create a new notebook entry:</w:t>
+        <w:t xml:space="preserve">To create a new Notebook entry:</w:t>
       </w:r>
     </w:p>
     <w:p>
@@ -114,6 +114,21 @@
           <w:rtl w:val="0"/>
         </w:rPr>
         <w:t xml:space="preserve">Create the entry using the predefined text styles</w:t>
+      </w:r>
+    </w:p>
+    <w:p>
+      <w:pPr>
+        <w:numPr>
+          <w:ilvl w:val="0"/>
+          <w:numId w:val="1"/>
+        </w:numPr>
+        <w:ind w:left="720" w:hanging="360"/>
+      </w:pPr>
+      <w:r>
+        <w:rPr>
+          <w:rtl w:val="0"/>
+        </w:rPr>
+        <w:t xml:space="preserve">Test everything to make sure it’s correct</w:t>
       </w:r>
     </w:p>
     <w:p>

</xml_diff>